<commit_message>
Added total months count and sankey chart
</commit_message>
<xml_diff>
--- a/Report_Template.docx
+++ b/Report_Template.docx
@@ -3912,6 +3912,87 @@
           <w:szCs w:val="28"/>
         </w:rPr>
         <w:lastRenderedPageBreak/>
+        <w:t>Sankey Overview</w:t>
+      </w:r>
+    </w:p>
+    <w:p>
+      <w:pPr>
+        <w:rPr>
+          <w:rFonts w:cstheme="minorHAnsi"/>
+        </w:rPr>
+      </w:pPr>
+      <w:r>
+        <w:rPr>
+          <w:rFonts w:cstheme="minorHAnsi"/>
+        </w:rPr>
+        <w:t xml:space="preserve">{{ </w:t>
+      </w:r>
+      <w:r>
+        <w:rPr>
+          <w:rFonts w:cstheme="minorHAnsi"/>
+        </w:rPr>
+        <w:t>sankey_ni</w:t>
+      </w:r>
+      <w:r>
+        <w:rPr>
+          <w:rFonts w:cstheme="minorHAnsi"/>
+        </w:rPr>
+        <w:t xml:space="preserve"> }}</w:t>
+      </w:r>
+    </w:p>
+    <w:p>
+      <w:pPr>
+        <w:rPr>
+          <w:rFonts w:cstheme="minorHAnsi"/>
+        </w:rPr>
+      </w:pPr>
+      <w:r>
+        <w:rPr>
+          <w:rFonts w:cstheme="minorHAnsi"/>
+        </w:rPr>
+        <w:t xml:space="preserve">{{ </w:t>
+      </w:r>
+      <w:r>
+        <w:rPr>
+          <w:rFonts w:cstheme="minorHAnsi"/>
+        </w:rPr>
+        <w:t>sankey_ta</w:t>
+      </w:r>
+      <w:r>
+        <w:rPr>
+          <w:rFonts w:cstheme="minorHAnsi"/>
+        </w:rPr>
+        <w:t xml:space="preserve"> }}</w:t>
+      </w:r>
+    </w:p>
+    <w:p>
+      <w:pPr>
+        <w:rPr>
+          <w:rFonts w:cstheme="minorHAnsi"/>
+        </w:rPr>
+      </w:pPr>
+      <w:r>
+        <w:rPr>
+          <w:rFonts w:cstheme="minorHAnsi"/>
+        </w:rPr>
+        <w:br w:type="page"/>
+      </w:r>
+    </w:p>
+    <w:p>
+      <w:pPr>
+        <w:rPr>
+          <w:rFonts w:ascii="Montserrat Light" w:hAnsi="Montserrat Light"/>
+          <w:sz w:val="28"/>
+          <w:szCs w:val="28"/>
+        </w:rPr>
+      </w:pPr>
+      <w:r>
+        <w:rPr>
+          <w:rFonts w:ascii="Montserrat Light" w:hAnsi="Montserrat Light"/>
+          <w:sz w:val="28"/>
+          <w:szCs w:val="28"/>
+        </w:rPr>
+        <w:lastRenderedPageBreak/>
         <w:t>Balance Trend</w:t>
       </w:r>
       <w:r>
@@ -4642,11 +4723,19 @@
           <w:lang w:val="de-DE"/>
         </w:rPr>
       </w:pPr>
+      <w:proofErr w:type="gramStart"/>
       <w:r>
         <w:rPr>
           <w:lang w:val="de-DE"/>
         </w:rPr>
-        <w:t>{{ trend_tot_urlaub }}</w:t>
+        <w:t>{{ trend</w:t>
+      </w:r>
+      <w:proofErr w:type="gramEnd"/>
+      <w:r>
+        <w:rPr>
+          <w:lang w:val="de-DE"/>
+        </w:rPr>
+        <w:t>_tot_urlaub }}</w:t>
       </w:r>
     </w:p>
     <w:p>
@@ -4655,11 +4744,19 @@
           <w:lang w:val="de-DE"/>
         </w:rPr>
       </w:pPr>
+      <w:proofErr w:type="gramStart"/>
       <w:r>
         <w:rPr>
           <w:lang w:val="de-DE"/>
         </w:rPr>
-        <w:t>{{ trend_ta_urlaub }}</w:t>
+        <w:t>{{ trend</w:t>
+      </w:r>
+      <w:proofErr w:type="gramEnd"/>
+      <w:r>
+        <w:rPr>
+          <w:lang w:val="de-DE"/>
+        </w:rPr>
+        <w:t>_ta_urlaub }}</w:t>
       </w:r>
     </w:p>
     <w:p>

</xml_diff>

<commit_message>
Added net worth analysis
</commit_message>
<xml_diff>
--- a/Report_Template.docx
+++ b/Report_Template.docx
@@ -4216,6 +4216,7 @@
           <w:rFonts w:ascii="Montserrat Light" w:hAnsi="Montserrat Light"/>
           <w:sz w:val="28"/>
           <w:szCs w:val="28"/>
+          <w:lang w:val="da-DK"/>
         </w:rPr>
       </w:pPr>
       <w:r>
@@ -4223,6 +4224,7 @@
           <w:rFonts w:ascii="Montserrat Light" w:hAnsi="Montserrat Light"/>
           <w:sz w:val="28"/>
           <w:szCs w:val="28"/>
+          <w:lang w:val="da-DK"/>
         </w:rPr>
         <w:lastRenderedPageBreak/>
         <w:t>Balance Trend Nick</w:t>
@@ -4232,11 +4234,13 @@
       <w:pPr>
         <w:rPr>
           <w:rFonts w:cstheme="minorHAnsi"/>
+          <w:lang w:val="da-DK"/>
         </w:rPr>
       </w:pPr>
       <w:r>
         <w:rPr>
           <w:rFonts w:cstheme="minorHAnsi"/>
+          <w:lang w:val="da-DK"/>
         </w:rPr>
         <w:t>{{ trend_balance_ni_m }}</w:t>
       </w:r>
@@ -4245,11 +4249,13 @@
       <w:pPr>
         <w:rPr>
           <w:rFonts w:cstheme="minorHAnsi"/>
+          <w:lang w:val="da-DK"/>
         </w:rPr>
       </w:pPr>
       <w:r>
         <w:rPr>
           <w:rFonts w:cstheme="minorHAnsi"/>
+          <w:lang w:val="da-DK"/>
         </w:rPr>
         <w:t>{{ trend_balance_ni_y }}</w:t>
       </w:r>
@@ -4258,12 +4264,157 @@
       <w:pPr>
         <w:rPr>
           <w:rFonts w:cstheme="minorHAnsi"/>
+          <w:lang w:val="da-DK"/>
         </w:rPr>
       </w:pPr>
       <w:r>
         <w:rPr>
           <w:rFonts w:cstheme="minorHAnsi"/>
-        </w:rPr>
+          <w:lang w:val="da-DK"/>
+        </w:rPr>
+        <w:br w:type="page"/>
+      </w:r>
+    </w:p>
+    <w:p>
+      <w:r>
+        <w:lastRenderedPageBreak/>
+        <w:t>{% if display_</w:t>
+      </w:r>
+      <w:r>
+        <w:t>networth</w:t>
+      </w:r>
+      <w:r>
+        <w:t xml:space="preserve"> %}</w:t>
+      </w:r>
+      <w:r>
+        <w:rPr>
+          <w:rFonts w:ascii="Montserrat Light" w:hAnsi="Montserrat Light"/>
+          <w:sz w:val="28"/>
+          <w:szCs w:val="28"/>
+        </w:rPr>
+        <w:t>Net Worth</w:t>
+      </w:r>
+    </w:p>
+    <w:tbl>
+      <w:tblPr>
+        <w:tblStyle w:val="TableGrid"/>
+        <w:tblW w:w="0" w:type="auto"/>
+        <w:tblBorders>
+          <w:top w:val="none" w:sz="0" w:space="0" w:color="auto"/>
+          <w:left w:val="none" w:sz="0" w:space="0" w:color="auto"/>
+          <w:bottom w:val="none" w:sz="0" w:space="0" w:color="auto"/>
+          <w:right w:val="none" w:sz="0" w:space="0" w:color="auto"/>
+          <w:insideH w:val="none" w:sz="0" w:space="0" w:color="auto"/>
+          <w:insideV w:val="none" w:sz="0" w:space="0" w:color="auto"/>
+        </w:tblBorders>
+        <w:tblLook w:val="04A0" w:firstRow="1" w:lastRow="0" w:firstColumn="1" w:lastColumn="0" w:noHBand="0" w:noVBand="1"/>
+      </w:tblPr>
+      <w:tblGrid>
+        <w:gridCol w:w="3020"/>
+        <w:gridCol w:w="3021"/>
+        <w:gridCol w:w="3021"/>
+      </w:tblGrid>
+      <w:tr>
+        <w:tc>
+          <w:tcPr>
+            <w:tcW w:w="3020" w:type="dxa"/>
+          </w:tcPr>
+          <w:p>
+            <w:pPr>
+              <w:spacing w:before="60" w:after="60"/>
+              <w:jc w:val="center"/>
+            </w:pPr>
+            <w:r>
+              <w:t>{{ networth_pie_tot }}</w:t>
+            </w:r>
+          </w:p>
+        </w:tc>
+        <w:tc>
+          <w:tcPr>
+            <w:tcW w:w="3021" w:type="dxa"/>
+          </w:tcPr>
+          <w:p>
+            <w:pPr>
+              <w:spacing w:before="60" w:after="60"/>
+              <w:jc w:val="center"/>
+            </w:pPr>
+            <w:r>
+              <w:t>{{ networth_pie_ta }}</w:t>
+            </w:r>
+          </w:p>
+        </w:tc>
+        <w:tc>
+          <w:tcPr>
+            <w:tcW w:w="3021" w:type="dxa"/>
+          </w:tcPr>
+          <w:p>
+            <w:pPr>
+              <w:spacing w:before="60" w:after="60"/>
+              <w:jc w:val="center"/>
+            </w:pPr>
+            <w:r>
+              <w:t>{{ networth_pie_ni }}</w:t>
+            </w:r>
+          </w:p>
+        </w:tc>
+      </w:tr>
+      <w:tr>
+        <w:tc>
+          <w:tcPr>
+            <w:tcW w:w="3020" w:type="dxa"/>
+          </w:tcPr>
+          <w:p>
+            <w:pPr>
+              <w:spacing w:before="60" w:after="60"/>
+              <w:jc w:val="center"/>
+            </w:pPr>
+            <w:r>
+              <w:t>{{ networth_tot }}</w:t>
+            </w:r>
+            <w:r>
+              <w:t xml:space="preserve"> €</w:t>
+            </w:r>
+          </w:p>
+        </w:tc>
+        <w:tc>
+          <w:tcPr>
+            <w:tcW w:w="3021" w:type="dxa"/>
+          </w:tcPr>
+          <w:p>
+            <w:pPr>
+              <w:spacing w:before="60" w:after="60"/>
+              <w:jc w:val="center"/>
+            </w:pPr>
+            <w:r>
+              <w:t>{{ networth_ta }}</w:t>
+            </w:r>
+            <w:r>
+              <w:t xml:space="preserve"> €</w:t>
+            </w:r>
+          </w:p>
+        </w:tc>
+        <w:tc>
+          <w:tcPr>
+            <w:tcW w:w="3021" w:type="dxa"/>
+          </w:tcPr>
+          <w:p>
+            <w:pPr>
+              <w:spacing w:before="60" w:after="60"/>
+              <w:jc w:val="center"/>
+            </w:pPr>
+            <w:r>
+              <w:t>{{ networth_ni }}</w:t>
+            </w:r>
+            <w:r>
+              <w:t xml:space="preserve"> €</w:t>
+            </w:r>
+          </w:p>
+        </w:tc>
+      </w:tr>
+    </w:tbl>
+    <w:p/>
+    <w:p>
+      <w:r>
         <w:br w:type="page"/>
       </w:r>
     </w:p>
@@ -4282,6 +4433,61 @@
           <w:szCs w:val="28"/>
         </w:rPr>
         <w:lastRenderedPageBreak/>
+        <w:t xml:space="preserve">Net Worth </w:t>
+      </w:r>
+      <w:r>
+        <w:rPr>
+          <w:rFonts w:ascii="Montserrat Light" w:hAnsi="Montserrat Light"/>
+          <w:sz w:val="28"/>
+          <w:szCs w:val="28"/>
+        </w:rPr>
+        <w:t>Trend</w:t>
+      </w:r>
+    </w:p>
+    <w:p>
+      <w:r>
+        <w:t>{{ networth_trend_tot }}</w:t>
+      </w:r>
+    </w:p>
+    <w:p>
+      <w:pPr>
+        <w:rPr>
+          <w:lang w:val="de-DE"/>
+        </w:rPr>
+      </w:pPr>
+      <w:r>
+        <w:rPr>
+          <w:lang w:val="de-DE"/>
+        </w:rPr>
+        <w:t>{{ networth_trend_ta }}</w:t>
+      </w:r>
+    </w:p>
+    <w:p>
+      <w:r>
+        <w:t>{{ networth_trend_ni }}</w:t>
+      </w:r>
+    </w:p>
+    <w:p>
+      <w:pPr>
+        <w:rPr>
+          <w:rFonts w:ascii="Montserrat Light" w:hAnsi="Montserrat Light"/>
+          <w:sz w:val="28"/>
+          <w:szCs w:val="28"/>
+        </w:rPr>
+      </w:pPr>
+      <w:r>
+        <w:br w:type="page"/>
+      </w:r>
+      <w:r>
+        <w:lastRenderedPageBreak/>
+        <w:t>{% endif %}</w:t>
+      </w:r>
+      <w:r>
+        <w:rPr>
+          <w:rFonts w:ascii="Montserrat Light" w:hAnsi="Montserrat Light"/>
+          <w:sz w:val="28"/>
+          <w:szCs w:val="28"/>
+        </w:rPr>
         <w:t>Total Cost</w:t>
       </w:r>
       <w:r>
@@ -4825,19 +5031,11 @@
           <w:lang w:val="de-DE"/>
         </w:rPr>
       </w:pPr>
-      <w:proofErr w:type="gramStart"/>
       <w:r>
         <w:rPr>
           <w:lang w:val="de-DE"/>
         </w:rPr>
-        <w:t>{{ trend</w:t>
-      </w:r>
-      <w:proofErr w:type="gramEnd"/>
-      <w:r>
-        <w:rPr>
-          <w:lang w:val="de-DE"/>
-        </w:rPr>
-        <w:t>_tot_urlaub }}</w:t>
+        <w:t>{{ trend_tot_urlaub }}</w:t>
       </w:r>
     </w:p>
     <w:p>
@@ -4846,19 +5044,11 @@
           <w:lang w:val="de-DE"/>
         </w:rPr>
       </w:pPr>
-      <w:proofErr w:type="gramStart"/>
       <w:r>
         <w:rPr>
           <w:lang w:val="de-DE"/>
         </w:rPr>
-        <w:t>{{ trend</w:t>
-      </w:r>
-      <w:proofErr w:type="gramEnd"/>
-      <w:r>
-        <w:rPr>
-          <w:lang w:val="de-DE"/>
-        </w:rPr>
-        <w:t>_ta_urlaub }}</w:t>
+        <w:t>{{ trend_ta_urlaub }}</w:t>
       </w:r>
     </w:p>
     <w:p>

</xml_diff>